<commit_message>
Unity - introduction & ARFoundation/Vuforia
</commit_message>
<xml_diff>
--- a/BraveHeartsAR_relatorio.docx
+++ b/BraveHeartsAR_relatorio.docx
@@ -5182,13 +5182,7 @@
         <w:rPr>
           <w:highlight w:val="cyan"/>
         </w:rPr>
-        <w:t xml:space="preserve">Fundamentar com </w:t>
-      </w:r>
-      <w:r>
-        <w:rPr>
-          <w:highlight w:val="cyan"/>
-        </w:rPr>
-        <w:t>referências</w:t>
+        <w:t>Fundamentar com referências</w:t>
       </w:r>
     </w:p>
     <w:p/>
@@ -5722,14 +5716,26 @@
         <w:rPr>
           <w:highlight w:val="cyan"/>
         </w:rPr>
-        <w:t>IMAGEM DA PROCURA DO OVOS</w:t>
-      </w:r>
-    </w:p>
-    <w:p>
+        <w:t>IMAGEM DA PROCURA DO</w:t>
+      </w:r>
       <w:r>
         <w:rPr>
           <w:highlight w:val="cyan"/>
         </w:rPr>
+        <w:t>S</w:t>
+      </w:r>
+      <w:r>
+        <w:rPr>
+          <w:highlight w:val="cyan"/>
+        </w:rPr>
+        <w:t xml:space="preserve"> OVOS</w:t>
+      </w:r>
+    </w:p>
+    <w:p>
+      <w:r>
+        <w:rPr>
+          <w:highlight w:val="cyan"/>
+        </w:rPr>
         <w:t>INTRODUZIR A ESCALA DE DOR</w:t>
       </w:r>
     </w:p>
@@ -5753,6 +5759,9 @@
     </w:p>
     <w:p>
       <w:r>
+        <w:rPr>
+          <w:noProof/>
+        </w:rPr>
         <w:lastRenderedPageBreak/>
         <w:drawing>
           <wp:inline distT="0" distB="0" distL="0" distR="0" wp14:anchorId="0F216789" wp14:editId="50BB78B9">
@@ -5820,6 +5829,9 @@
     </w:p>
     <w:p>
       <w:r>
+        <w:rPr>
+          <w:noProof/>
+        </w:rPr>
         <w:drawing>
           <wp:inline distT="0" distB="0" distL="0" distR="0" wp14:anchorId="2AC1B534" wp14:editId="18EA2AB4">
             <wp:extent cx="5579745" cy="2739390"/>
@@ -5876,6 +5888,9 @@
     <w:p/>
     <w:p>
       <w:r>
+        <w:rPr>
+          <w:noProof/>
+        </w:rPr>
         <w:lastRenderedPageBreak/>
         <w:drawing>
           <wp:inline distT="0" distB="0" distL="0" distR="0" wp14:anchorId="3A7BF52B" wp14:editId="40288E1A">
@@ -5947,6 +5962,9 @@
         </w:rPr>
       </w:pPr>
       <w:r>
+        <w:rPr>
+          <w:noProof/>
+        </w:rPr>
         <w:drawing>
           <wp:inline distT="0" distB="0" distL="0" distR="0" wp14:anchorId="3EA42991" wp14:editId="073D4879">
             <wp:extent cx="1896576" cy="2733499"/>
@@ -6177,8 +6195,145 @@
     </w:p>
     <w:p>
       <w:pPr>
-        <w:ind w:left="311"/>
-      </w:pPr>
+        <w:pStyle w:val="Ttulo1"/>
+      </w:pPr>
+      <w:proofErr w:type="spellStart"/>
+      <w:r>
+        <w:lastRenderedPageBreak/>
+        <w:t>Unity</w:t>
+      </w:r>
+      <w:proofErr w:type="spellEnd"/>
+    </w:p>
+    <w:p>
+      <w:r>
+        <w:t xml:space="preserve">O jogo foi inteiramente desenvolvido utilizando o </w:t>
+      </w:r>
+      <w:proofErr w:type="spellStart"/>
+      <w:r>
+        <w:t>engine</w:t>
+      </w:r>
+      <w:proofErr w:type="spellEnd"/>
+      <w:r>
+        <w:t xml:space="preserve"> </w:t>
+      </w:r>
+      <w:proofErr w:type="spellStart"/>
+      <w:r>
+        <w:t>Unity</w:t>
+      </w:r>
+      <w:proofErr w:type="spellEnd"/>
+      <w:r>
+        <w:t xml:space="preserve">, aproveitando as suas ferramentas para criar os ambientes interativos. </w:t>
+      </w:r>
+    </w:p>
+    <w:p>
+      <w:r>
+        <w:t>A lógica do jogo e as suas funcionalidades foram implementadas através de scripts em C#, garantido um comportamento dinâmico e responsivo.</w:t>
+      </w:r>
+    </w:p>
+    <w:p>
+      <w:pPr>
+        <w:pStyle w:val="Ttulo2"/>
+      </w:pPr>
+      <w:r>
+        <w:t xml:space="preserve"> AR Foundation</w:t>
+      </w:r>
+    </w:p>
+    <w:p>
+      <w:r>
+        <w:t xml:space="preserve">Inicialmente para efeitos </w:t>
+      </w:r>
+      <w:r>
+        <w:t xml:space="preserve">de introdução à tecnologia AR foi utilizado a </w:t>
+      </w:r>
+      <w:proofErr w:type="spellStart"/>
+      <w:r>
+        <w:t>framework</w:t>
+      </w:r>
+      <w:proofErr w:type="spellEnd"/>
+      <w:r>
+        <w:t xml:space="preserve"> </w:t>
+      </w:r>
+      <w:proofErr w:type="spellStart"/>
+      <w:r>
+        <w:t>Vuforia</w:t>
+      </w:r>
+      <w:proofErr w:type="spellEnd"/>
+      <w:r>
+        <w:t>, devido à sua extensa documentação e funcionalidades básicas que permitiram explorar e ganhar conhecimentos relativos à implementação da tecnologia AR de maneira eficaz</w:t>
+      </w:r>
+      <w:r>
+        <w:t xml:space="preserve"> e rápida</w:t>
+      </w:r>
+      <w:r>
+        <w:t>.</w:t>
+      </w:r>
+    </w:p>
+    <w:p>
+      <w:r>
+        <w:t xml:space="preserve">Conforme o projeto avançou, percebemos que a </w:t>
+      </w:r>
+      <w:proofErr w:type="spellStart"/>
+      <w:r>
+        <w:t>ARFoundation</w:t>
+      </w:r>
+      <w:proofErr w:type="spellEnd"/>
+      <w:r>
+        <w:t xml:space="preserve">, sendo uma </w:t>
+      </w:r>
+      <w:proofErr w:type="spellStart"/>
+      <w:r>
+        <w:t>framework</w:t>
+      </w:r>
+      <w:proofErr w:type="spellEnd"/>
+      <w:r>
+        <w:t xml:space="preserve"> desenvolvida pela </w:t>
+      </w:r>
+      <w:proofErr w:type="spellStart"/>
+      <w:r>
+        <w:t>Unity</w:t>
+      </w:r>
+      <w:proofErr w:type="spellEnd"/>
+      <w:r>
+        <w:t xml:space="preserve"> Technologies, oferecia uma integração mais fluida e uma maior compatibilidade com outras ferramentas e plugins do ecossistema </w:t>
+      </w:r>
+      <w:proofErr w:type="spellStart"/>
+      <w:r>
+        <w:t>Unity</w:t>
+      </w:r>
+      <w:proofErr w:type="spellEnd"/>
+      <w:r>
+        <w:t xml:space="preserve">. Reduzindo assim a complexidade do desenvolvimento e manutenção do jogo a longo prazo. Outro fator determinante foi o licenciamento. </w:t>
+      </w:r>
+      <w:proofErr w:type="spellStart"/>
+      <w:r>
+        <w:t>ARFoundation</w:t>
+      </w:r>
+      <w:proofErr w:type="spellEnd"/>
+      <w:r>
+        <w:t xml:space="preserve">, como parte da </w:t>
+      </w:r>
+      <w:proofErr w:type="spellStart"/>
+      <w:r>
+        <w:t>Unity</w:t>
+      </w:r>
+      <w:proofErr w:type="spellEnd"/>
+      <w:r>
+        <w:t xml:space="preserve">, não requer licenças adicionais para uso comercial que poderá </w:t>
+      </w:r>
+      <w:r>
+        <w:t xml:space="preserve">vir a ser </w:t>
+      </w:r>
+      <w:r>
+        <w:t>o caso.</w:t>
+      </w:r>
+    </w:p>
+    <w:p>
+      <w:pPr>
+        <w:pStyle w:val="Ttulo2"/>
+      </w:pPr>
+      <w:r>
+        <w:t xml:space="preserve"> Sistema de partículas</w:t>
+      </w:r>
     </w:p>
     <w:p>
       <w:pPr>
@@ -11711,10 +11866,6 @@
 </file>
 
 <file path=customXml/item1.xml><?xml version="1.0" encoding="utf-8"?>
-<b:Sources xmlns:b="http://schemas.openxmlformats.org/officeDocument/2006/bibliography" xmlns="http://schemas.openxmlformats.org/officeDocument/2006/bibliography" SelectedStyle="\APA.XSL" StyleName="APA"/>
-</file>
-
-<file path=customXml/item2.xml><?xml version="1.0" encoding="utf-8"?>
 <MENU label="Campos" version="1">
   <NODE label="Novo Registo" type="NewCard" replaceValue="false">
     <FIELD label="Nº de Registo">
@@ -12958,16 +13109,20 @@
 </MENU>
 </file>
 
+<file path=customXml/item2.xml><?xml version="1.0" encoding="utf-8"?>
+<b:Sources xmlns:b="http://schemas.openxmlformats.org/officeDocument/2006/bibliography" xmlns="http://schemas.openxmlformats.org/officeDocument/2006/bibliography" SelectedStyle="\APA.XSL" StyleName="APA"/>
+</file>
+
 <file path=customXml/itemProps1.xml><?xml version="1.0" encoding="utf-8"?>
+<ds:datastoreItem xmlns:ds="http://schemas.openxmlformats.org/officeDocument/2006/customXml" ds:itemID="{5BE40977-15C1-4F89-8625-D3B696DD90BF}">
+  <ds:schemaRefs/>
+</ds:datastoreItem>
+</file>
+
+<file path=customXml/itemProps2.xml><?xml version="1.0" encoding="utf-8"?>
 <ds:datastoreItem xmlns:ds="http://schemas.openxmlformats.org/officeDocument/2006/customXml" ds:itemID="{1FB9936B-06EA-45EA-B6AC-C64AB31F4881}">
   <ds:schemaRefs>
     <ds:schemaRef ds:uri="http://schemas.openxmlformats.org/officeDocument/2006/bibliography"/>
   </ds:schemaRefs>
 </ds:datastoreItem>
-</file>
-
-<file path=customXml/itemProps2.xml><?xml version="1.0" encoding="utf-8"?>
-<ds:datastoreItem xmlns:ds="http://schemas.openxmlformats.org/officeDocument/2006/customXml" ds:itemID="{5BE40977-15C1-4F89-8625-D3B696DD90BF}">
-  <ds:schemaRefs/>
-</ds:datastoreItem>
 </file>
</xml_diff>